<commit_message>
sent mark to for review
</commit_message>
<xml_diff>
--- a/Back_Mark2.docx
+++ b/Back_Mark2.docx
@@ -1,6 +1,6 @@
 
 <file path=word/document.xml><?xml version="1.0" encoding="utf-8"?>
-<w:document xmlns:wpc="http://schemas.microsoft.com/office/word/2010/wordprocessingCanvas" xmlns:cx="http://schemas.microsoft.com/office/drawing/2014/chartex" xmlns:cx1="http://schemas.microsoft.com/office/drawing/2015/9/8/chartex" xmlns:cx2="http://schemas.microsoft.com/office/drawing/2015/10/21/chartex" xmlns:cx3="http://schemas.microsoft.com/office/drawing/2016/5/9/chartex" xmlns:cx4="http://schemas.microsoft.com/office/drawing/2016/5/10/chartex" xmlns:cx5="http://schemas.microsoft.com/office/drawing/2016/5/11/chartex" xmlns:cx6="http://schemas.microsoft.com/office/drawing/2016/5/12/chartex" xmlns:cx7="http://schemas.microsoft.com/office/drawing/2016/5/13/chartex" xmlns:cx8="http://schemas.microsoft.com/office/drawing/2016/5/14/chartex" xmlns:mc="http://schemas.openxmlformats.org/markup-compatibility/2006" xmlns:aink="http://schemas.microsoft.com/office/drawing/2016/ink" xmlns:am3d="http://schemas.microsoft.com/office/drawing/2017/model3d" xmlns:o="urn:schemas-microsoft-com:office:office" xmlns:oel="http://schemas.microsoft.com/office/2019/extlst" xmlns:r="http://schemas.openxmlformats.org/officeDocument/2006/relationships" xmlns:m="http://schemas.openxmlformats.org/officeDocument/2006/math" xmlns:v="urn:schemas-microsoft-com:vml" xmlns:wp14="http://schemas.microsoft.com/office/word/2010/wordprocessingDrawing" xmlns:wp="http://schemas.openxmlformats.org/drawingml/2006/wordprocessingDrawing" xmlns:w10="urn:schemas-microsoft-com:office:word" xmlns:w="http://schemas.openxmlformats.org/wordprocessingml/2006/main" xmlns:w14="http://schemas.microsoft.com/office/word/2010/wordml" xmlns:w15="http://schemas.microsoft.com/office/word/2012/wordml" xmlns:w16cex="http://schemas.microsoft.com/office/word/2018/wordml/cex" xmlns:w16cid="http://schemas.microsoft.com/office/word/2016/wordml/cid" xmlns:w16="http://schemas.microsoft.com/office/word/2018/wordml" xmlns:w16sdtdh="http://schemas.microsoft.com/office/word/2020/wordml/sdtdatahash" xmlns:w16se="http://schemas.microsoft.com/office/word/2015/wordml/symex" xmlns:wpg="http://schemas.microsoft.com/office/word/2010/wordprocessingGroup" xmlns:wpi="http://schemas.microsoft.com/office/word/2010/wordprocessingInk" xmlns:wne="http://schemas.microsoft.com/office/word/2006/wordml" xmlns:wps="http://schemas.microsoft.com/office/word/2010/wordprocessingShape" mc:Ignorable="w14 w15 w16se w16cid w16 w16cex w16sdtdh wp14">
+<w:document xmlns:wpc="http://schemas.microsoft.com/office/word/2010/wordprocessingCanvas" xmlns:cx="http://schemas.microsoft.com/office/drawing/2014/chartex" xmlns:cx1="http://schemas.microsoft.com/office/drawing/2015/9/8/chartex" xmlns:cx2="http://schemas.microsoft.com/office/drawing/2015/10/21/chartex" xmlns:cx3="http://schemas.microsoft.com/office/drawing/2016/5/9/chartex" xmlns:cx4="http://schemas.microsoft.com/office/drawing/2016/5/10/chartex" xmlns:cx5="http://schemas.microsoft.com/office/drawing/2016/5/11/chartex" xmlns:cx6="http://schemas.microsoft.com/office/drawing/2016/5/12/chartex" xmlns:cx7="http://schemas.microsoft.com/office/drawing/2016/5/13/chartex" xmlns:cx8="http://schemas.microsoft.com/office/drawing/2016/5/14/chartex" xmlns:mc="http://schemas.openxmlformats.org/markup-compatibility/2006" xmlns:aink="http://schemas.microsoft.com/office/drawing/2016/ink" xmlns:am3d="http://schemas.microsoft.com/office/drawing/2017/model3d" xmlns:o="urn:schemas-microsoft-com:office:office" xmlns:oel="http://schemas.microsoft.com/office/2019/extlst" xmlns:r="http://schemas.openxmlformats.org/officeDocument/2006/relationships" xmlns:m="http://schemas.openxmlformats.org/officeDocument/2006/math" xmlns:v="urn:schemas-microsoft-com:vml" xmlns:wp14="http://schemas.microsoft.com/office/word/2010/wordprocessingDrawing" xmlns:wp="http://schemas.openxmlformats.org/drawingml/2006/wordprocessingDrawing" xmlns:w10="urn:schemas-microsoft-com:office:word" xmlns:w="http://schemas.openxmlformats.org/wordprocessingml/2006/main" xmlns:w14="http://schemas.microsoft.com/office/word/2010/wordml" xmlns:w15="http://schemas.microsoft.com/office/word/2012/wordml" xmlns:w16cex="http://schemas.microsoft.com/office/word/2018/wordml/cex" xmlns:w16cid="http://schemas.microsoft.com/office/word/2016/wordml/cid" xmlns:w16="http://schemas.microsoft.com/office/word/2018/wordml" xmlns:w16du="http://schemas.microsoft.com/office/word/2023/wordml/word16du" xmlns:w16sdtdh="http://schemas.microsoft.com/office/word/2020/wordml/sdtdatahash" xmlns:w16se="http://schemas.microsoft.com/office/word/2015/wordml/symex" xmlns:wpg="http://schemas.microsoft.com/office/word/2010/wordprocessingGroup" xmlns:wpi="http://schemas.microsoft.com/office/word/2010/wordprocessingInk" xmlns:wne="http://schemas.microsoft.com/office/word/2006/wordml" xmlns:wps="http://schemas.microsoft.com/office/word/2010/wordprocessingShape" mc:Ignorable="w14 w15 w16se w16cid w16 w16cex w16sdtdh wp14">
   <w:body>
     <w:p>
       <w:pPr>
@@ -49,32 +49,16 @@
           <w:rFonts w:ascii="Times New Roman" w:hAnsi="Times New Roman" w:cs="Times New Roman"/>
         </w:rPr>
       </w:pPr>
-    </w:p>
-    <w:p>
-      <w:pPr>
-        <w:jc w:val="center"/>
-        <w:rPr>
-          <w:rFonts w:ascii="Times New Roman" w:hAnsi="Times New Roman" w:cs="Times New Roman"/>
-        </w:rPr>
-      </w:pPr>
-    </w:p>
-    <w:p>
-      <w:pPr>
-        <w:jc w:val="center"/>
-        <w:rPr>
-          <w:rFonts w:ascii="Times New Roman" w:hAnsi="Times New Roman" w:cs="Times New Roman"/>
-        </w:rPr>
-      </w:pPr>
       <w:r>
         <w:rPr>
           <w:rFonts w:ascii="Times New Roman" w:hAnsi="Times New Roman" w:cs="Times New Roman"/>
           <w:noProof/>
         </w:rPr>
         <w:drawing>
-          <wp:inline distT="0" distB="0" distL="0" distR="0" wp14:anchorId="6F83BF47" wp14:editId="09418CB1">
+          <wp:inline distT="0" distB="0" distL="0" distR="0" wp14:anchorId="1E1851E3" wp14:editId="1341A3CE">
             <wp:extent cx="5943600" cy="5943600"/>
             <wp:effectExtent l="0" t="0" r="0" b="0"/>
-            <wp:docPr id="2" name="Picture 2" descr="Qr code&#10;&#10;Description automatically generated"/>
+            <wp:docPr id="789416616" name="Picture 2" descr="A qr code with a logo&#10;&#10;Description automatically generated with medium confidence"/>
             <wp:cNvGraphicFramePr>
               <a:graphicFrameLocks xmlns:a="http://schemas.openxmlformats.org/drawingml/2006/main" noChangeAspect="1"/>
             </wp:cNvGraphicFramePr>
@@ -82,7 +66,7 @@
               <a:graphicData uri="http://schemas.openxmlformats.org/drawingml/2006/picture">
                 <pic:pic xmlns:pic="http://schemas.openxmlformats.org/drawingml/2006/picture">
                   <pic:nvPicPr>
-                    <pic:cNvPr id="2" name="Picture 2" descr="Qr code&#10;&#10;Description automatically generated"/>
+                    <pic:cNvPr id="789416616" name="Picture 2" descr="A qr code with a logo&#10;&#10;Description automatically generated with medium confidence"/>
                     <pic:cNvPicPr/>
                   </pic:nvPicPr>
                   <pic:blipFill>
@@ -112,6 +96,22 @@
           </wp:inline>
         </w:drawing>
       </w:r>
+    </w:p>
+    <w:p>
+      <w:pPr>
+        <w:jc w:val="center"/>
+        <w:rPr>
+          <w:rFonts w:ascii="Times New Roman" w:hAnsi="Times New Roman" w:cs="Times New Roman"/>
+        </w:rPr>
+      </w:pPr>
+    </w:p>
+    <w:p>
+      <w:pPr>
+        <w:jc w:val="center"/>
+        <w:rPr>
+          <w:rFonts w:ascii="Times New Roman" w:hAnsi="Times New Roman" w:cs="Times New Roman"/>
+        </w:rPr>
+      </w:pPr>
     </w:p>
     <w:p>
       <w:pPr>

</xml_diff>